<commit_message>
Første del af simpsons metode
</commit_message>
<xml_diff>
--- a/Figurer.docx
+++ b/Figurer.docx
@@ -21,7 +21,7 @@
         <mc:AlternateContent>
           <mc:Choice Requires="wps">
             <w:drawing>
-              <wp:anchor distT="0" distB="0" distL="114300" distR="114300" simplePos="0" relativeHeight="251683840" behindDoc="0" locked="0" layoutInCell="1" allowOverlap="1" wp14:anchorId="46C0534B" wp14:editId="0EB27383">
+              <wp:anchor distT="0" distB="0" distL="114300" distR="114300" simplePos="0" relativeHeight="251682816" behindDoc="0" locked="0" layoutInCell="1" allowOverlap="1" wp14:anchorId="46C0534B" wp14:editId="0FE89851">
                 <wp:simplePos x="0" y="0"/>
                 <wp:positionH relativeFrom="column">
                   <wp:posOffset>1598295</wp:posOffset>
@@ -98,7 +98,7 @@
                 <v:stroke joinstyle="miter"/>
                 <v:path gradientshapeok="t" o:connecttype="rect"/>
               </v:shapetype>
-              <v:shape id="Text Box 34" o:spid="_x0000_s1026" type="#_x0000_t202" style="position:absolute;margin-left:125.85pt;margin-top:1.3pt;width:39pt;height:30.25pt;z-index:251683840;visibility:visible;mso-wrap-style:square;mso-wrap-distance-left:9pt;mso-wrap-distance-top:0;mso-wrap-distance-right:9pt;mso-wrap-distance-bottom:0;mso-position-horizontal:absolute;mso-position-horizontal-relative:text;mso-position-vertical:absolute;mso-position-vertical-relative:text;v-text-anchor:top" o:gfxdata="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" filled="f" stroked="f">
+              <v:shape id="Text Box 34" o:spid="_x0000_s1026" type="#_x0000_t202" style="position:absolute;margin-left:125.85pt;margin-top:1.3pt;width:39pt;height:30.25pt;z-index:251682816;visibility:visible;mso-wrap-style:square;mso-wrap-distance-left:9pt;mso-wrap-distance-top:0;mso-wrap-distance-right:9pt;mso-wrap-distance-bottom:0;mso-position-horizontal:absolute;mso-position-horizontal-relative:text;mso-position-vertical:absolute;mso-position-vertical-relative:text;v-text-anchor:top" o:gfxdata="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" filled="f" stroked="f">
                 <v:textbox>
                   <w:txbxContent>
                     <w:p>
@@ -122,7 +122,7 @@
         <mc:AlternateContent>
           <mc:Choice Requires="wps">
             <w:drawing>
-              <wp:anchor distT="0" distB="0" distL="114300" distR="114300" simplePos="0" relativeHeight="251682816" behindDoc="0" locked="0" layoutInCell="1" allowOverlap="1" wp14:anchorId="4B77EFD9" wp14:editId="2A03BD9B">
+              <wp:anchor distT="0" distB="0" distL="114300" distR="114300" simplePos="0" relativeHeight="251681792" behindDoc="0" locked="0" layoutInCell="1" allowOverlap="1" wp14:anchorId="4B77EFD9" wp14:editId="692809BB">
                 <wp:simplePos x="0" y="0"/>
                 <wp:positionH relativeFrom="column">
                   <wp:posOffset>2835275</wp:posOffset>
@@ -195,7 +195,7 @@
           </mc:Choice>
           <mc:Fallback>
             <w:pict>
-              <v:shape id="Text Box 32" o:spid="_x0000_s1027" type="#_x0000_t202" style="position:absolute;margin-left:223.25pt;margin-top:75.75pt;width:30.55pt;height:1in;z-index:251682816;visibility:visible;mso-wrap-style:none;mso-wrap-distance-left:9pt;mso-wrap-distance-top:0;mso-wrap-distance-right:9pt;mso-wrap-distance-bottom:0;mso-position-horizontal:absolute;mso-position-horizontal-relative:text;mso-position-vertical:absolute;mso-position-vertical-relative:text;v-text-anchor:top" o:gfxdata="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" filled="f" stroked="f">
+              <v:shape id="Text Box 32" o:spid="_x0000_s1027" type="#_x0000_t202" style="position:absolute;margin-left:223.25pt;margin-top:75.75pt;width:30.55pt;height:1in;z-index:251681792;visibility:visible;mso-wrap-style:none;mso-wrap-distance-left:9pt;mso-wrap-distance-top:0;mso-wrap-distance-right:9pt;mso-wrap-distance-bottom:0;mso-position-horizontal:absolute;mso-position-horizontal-relative:text;mso-position-vertical:absolute;mso-position-vertical-relative:text;v-text-anchor:top" o:gfxdata="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" filled="f" stroked="f">
                 <v:textbox>
                   <w:txbxContent>
                     <w:p>
@@ -219,7 +219,7 @@
         <mc:AlternateContent>
           <mc:Choice Requires="wps">
             <w:drawing>
-              <wp:anchor distT="0" distB="0" distL="114300" distR="114300" simplePos="0" relativeHeight="251681792" behindDoc="0" locked="0" layoutInCell="1" allowOverlap="1" wp14:anchorId="03C2C5D6" wp14:editId="526AAF56">
+              <wp:anchor distT="0" distB="0" distL="114300" distR="114300" simplePos="0" relativeHeight="251680768" behindDoc="0" locked="0" layoutInCell="1" allowOverlap="1" wp14:anchorId="03C2C5D6" wp14:editId="400A2E83">
                 <wp:simplePos x="0" y="0"/>
                 <wp:positionH relativeFrom="column">
                   <wp:posOffset>3974465</wp:posOffset>
@@ -292,7 +292,7 @@
           </mc:Choice>
           <mc:Fallback>
             <w:pict>
-              <v:shape id="Text Box 31" o:spid="_x0000_s1028" type="#_x0000_t202" style="position:absolute;margin-left:312.95pt;margin-top:201.2pt;width:19.6pt;height:1in;z-index:251681792;visibility:visible;mso-wrap-style:none;mso-wrap-distance-left:9pt;mso-wrap-distance-top:0;mso-wrap-distance-right:9pt;mso-wrap-distance-bottom:0;mso-position-horizontal:absolute;mso-position-horizontal-relative:text;mso-position-vertical:absolute;mso-position-vertical-relative:text;v-text-anchor:top" o:gfxdata="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" filled="f" stroked="f">
+              <v:shape id="Text Box 31" o:spid="_x0000_s1028" type="#_x0000_t202" style="position:absolute;margin-left:312.95pt;margin-top:201.2pt;width:19.6pt;height:1in;z-index:251680768;visibility:visible;mso-wrap-style:none;mso-wrap-distance-left:9pt;mso-wrap-distance-top:0;mso-wrap-distance-right:9pt;mso-wrap-distance-bottom:0;mso-position-horizontal:absolute;mso-position-horizontal-relative:text;mso-position-vertical:absolute;mso-position-vertical-relative:text;v-text-anchor:top" o:gfxdata="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" filled="f" stroked="f">
                 <v:textbox>
                   <w:txbxContent>
                     <w:p>
@@ -316,7 +316,7 @@
         <mc:AlternateContent>
           <mc:Choice Requires="wpg">
             <w:drawing>
-              <wp:anchor distT="0" distB="0" distL="114300" distR="114300" simplePos="0" relativeHeight="251677696" behindDoc="0" locked="0" layoutInCell="1" allowOverlap="1" wp14:anchorId="536A916A" wp14:editId="0191EDC8">
+              <wp:anchor distT="0" distB="0" distL="114300" distR="114300" simplePos="0" relativeHeight="251676672" behindDoc="0" locked="0" layoutInCell="1" allowOverlap="1" wp14:anchorId="536A916A" wp14:editId="61A740CA">
                 <wp:simplePos x="0" y="0"/>
                 <wp:positionH relativeFrom="column">
                   <wp:posOffset>2413000</wp:posOffset>
@@ -444,7 +444,7 @@
           </mc:Choice>
           <mc:Fallback>
             <w:pict>
-              <v:group id="Group 33" o:spid="_x0000_s1026" style="position:absolute;margin-left:190pt;margin-top:111.1pt;width:82.15pt;height:99.35pt;z-index:251677696;mso-width-relative:margin;mso-height-relative:margin" coordsize="1043305,1261794" o:gfxdata="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">
+              <v:group id="Group 33" o:spid="_x0000_s1026" style="position:absolute;margin-left:190pt;margin-top:111.1pt;width:82.15pt;height:99.35pt;z-index:251676672;mso-width-relative:margin;mso-height-relative:margin" coordsize="1043305,1261794" o:gfxdata="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">
                 <v:rect id="Rectangle 27" o:spid="_x0000_s1027" style="position:absolute;top:264574;width:1033380;height:997220;visibility:visible;mso-wrap-style:square;v-text-anchor:middle" o:gfxdata="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" fillcolor="#c0504d" stroked="f" strokeweight="2pt"/>
                 <v:shapetype id="_x0000_t5" coordsize="21600,21600" o:spt="5" adj="10800" path="m@0,0l0,21600,21600,21600xe">
                   <v:stroke joinstyle="miter"/>
@@ -473,7 +473,7 @@
         <mc:AlternateContent>
           <mc:Choice Requires="wps">
             <w:drawing>
-              <wp:anchor distT="0" distB="0" distL="114300" distR="114300" simplePos="0" relativeHeight="251678720" behindDoc="0" locked="0" layoutInCell="1" allowOverlap="1" wp14:anchorId="61762C59" wp14:editId="4431FD2F">
+              <wp:anchor distT="0" distB="0" distL="114300" distR="114300" simplePos="0" relativeHeight="251677696" behindDoc="0" locked="0" layoutInCell="1" allowOverlap="1" wp14:anchorId="61762C59" wp14:editId="686D601E">
                 <wp:simplePos x="0" y="0"/>
                 <wp:positionH relativeFrom="column">
                   <wp:posOffset>1711325</wp:posOffset>
@@ -484,7 +484,7 @@
                 <wp:extent cx="2209800" cy="622300"/>
                 <wp:effectExtent l="50800" t="25400" r="76200" b="114300"/>
                 <wp:wrapNone/>
-                <wp:docPr id="13" name="Freeform 13"/>
+                <wp:docPr id="1" name="Freeform 1"/>
                 <wp:cNvGraphicFramePr/>
                 <a:graphic xmlns:a="http://schemas.openxmlformats.org/drawingml/2006/main">
                   <a:graphicData uri="http://schemas.microsoft.com/office/word/2010/wordprocessingShape">
@@ -575,7 +575,7 @@
           </mc:Choice>
           <mc:Fallback>
             <w:pict>
-              <v:shape id="Freeform 13" o:spid="_x0000_s1026" style="position:absolute;margin-left:134.75pt;margin-top:102.1pt;width:174pt;height:49pt;z-index:251678720;visibility:visible;mso-wrap-style:square;mso-wrap-distance-left:9pt;mso-wrap-distance-top:0;mso-wrap-distance-right:9pt;mso-wrap-distance-bottom:0;mso-position-horizontal:absolute;mso-position-horizontal-relative:text;mso-position-vertical:absolute;mso-position-vertical-relative:text;v-text-anchor:middle" coordsize="2209800,622475" o:gfxdata="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" path="m0,584375c69850,620358,139700,656342,381000,558975,622300,461608,1143000,-10408,1447800,175,1752600,10758,2097617,514525,2209800,622475e" filled="f" strokecolor="#4f81bd [3204]" strokeweight="2pt">
+              <v:shape id="Freeform 1" o:spid="_x0000_s1026" style="position:absolute;margin-left:134.75pt;margin-top:102.1pt;width:174pt;height:49pt;z-index:251677696;visibility:visible;mso-wrap-style:square;mso-wrap-distance-left:9pt;mso-wrap-distance-top:0;mso-wrap-distance-right:9pt;mso-wrap-distance-bottom:0;mso-position-horizontal:absolute;mso-position-horizontal-relative:text;mso-position-vertical:absolute;mso-position-vertical-relative:text;v-text-anchor:middle" coordsize="2209800,622475" o:gfxdata="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" path="m0,584375c69850,620358,139700,656342,381000,558975,622300,461608,1143000,-10408,1447800,175,1752600,10758,2097617,514525,2209800,622475e" filled="f" strokecolor="#4f81bd [3204]" strokeweight="2pt">
                 <v:shadow on="t" opacity="24903f" mv:blur="40000f" origin=",.5" offset="0,20000emu"/>
                 <v:path arrowok="t" o:connecttype="custom" o:connectlocs="0,584211;381000,558818;1447800,175;2209800,622300" o:connectangles="0,0,0,0"/>
               </v:shape>
@@ -591,7 +591,7 @@
         <mc:AlternateContent>
           <mc:Choice Requires="wps">
             <w:drawing>
-              <wp:anchor distT="0" distB="0" distL="114300" distR="114300" simplePos="0" relativeHeight="251679744" behindDoc="0" locked="0" layoutInCell="1" allowOverlap="1" wp14:anchorId="4722AE78" wp14:editId="7B0BFFD2">
+              <wp:anchor distT="0" distB="0" distL="114300" distR="114300" simplePos="0" relativeHeight="251678720" behindDoc="0" locked="0" layoutInCell="1" allowOverlap="1" wp14:anchorId="4722AE78" wp14:editId="470D5DD4">
                 <wp:simplePos x="0" y="0"/>
                 <wp:positionH relativeFrom="column">
                   <wp:posOffset>3311525</wp:posOffset>
@@ -664,7 +664,7 @@
           </mc:Choice>
           <mc:Fallback>
             <w:pict>
-              <v:shape id="Text Box 29" o:spid="_x0000_s1029" type="#_x0000_t202" style="position:absolute;margin-left:260.75pt;margin-top:216.45pt;width:20.75pt;height:1in;z-index:251679744;visibility:visible;mso-wrap-style:none;mso-wrap-distance-left:9pt;mso-wrap-distance-top:0;mso-wrap-distance-right:9pt;mso-wrap-distance-bottom:0;mso-position-horizontal:absolute;mso-position-horizontal-relative:text;mso-position-vertical:absolute;mso-position-vertical-relative:text;v-text-anchor:top" o:gfxdata="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" filled="f" stroked="f">
+              <v:shape id="Text Box 29" o:spid="_x0000_s1029" type="#_x0000_t202" style="position:absolute;margin-left:260.75pt;margin-top:216.45pt;width:20.75pt;height:1in;z-index:251678720;visibility:visible;mso-wrap-style:none;mso-wrap-distance-left:9pt;mso-wrap-distance-top:0;mso-wrap-distance-right:9pt;mso-wrap-distance-bottom:0;mso-position-horizontal:absolute;mso-position-horizontal-relative:text;mso-position-vertical:absolute;mso-position-vertical-relative:text;v-text-anchor:top" o:gfxdata="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" filled="f" stroked="f">
                 <v:textbox>
                   <w:txbxContent>
                     <w:p>
@@ -688,7 +688,7 @@
         <mc:AlternateContent>
           <mc:Choice Requires="wps">
             <w:drawing>
-              <wp:anchor distT="0" distB="0" distL="114300" distR="114300" simplePos="0" relativeHeight="251680768" behindDoc="0" locked="0" layoutInCell="1" allowOverlap="1" wp14:anchorId="7D5504A9" wp14:editId="16084C07">
+              <wp:anchor distT="0" distB="0" distL="114300" distR="114300" simplePos="0" relativeHeight="251679744" behindDoc="0" locked="0" layoutInCell="1" allowOverlap="1" wp14:anchorId="7D5504A9" wp14:editId="66D55C50">
                 <wp:simplePos x="0" y="0"/>
                 <wp:positionH relativeFrom="column">
                   <wp:posOffset>2276475</wp:posOffset>
@@ -767,7 +767,7 @@
           </mc:Choice>
           <mc:Fallback>
             <w:pict>
-              <v:shape id="Text Box 30" o:spid="_x0000_s1030" type="#_x0000_t202" style="position:absolute;margin-left:179.25pt;margin-top:216.45pt;width:21.45pt;height:25.55pt;z-index:251680768;visibility:visible;mso-wrap-style:square;mso-width-percent:0;mso-height-percent:0;mso-wrap-distance-left:9pt;mso-wrap-distance-top:0;mso-wrap-distance-right:9pt;mso-wrap-distance-bottom:0;mso-position-horizontal:absolute;mso-position-horizontal-relative:text;mso-position-vertical:absolute;mso-position-vertical-relative:text;mso-width-percent:0;mso-height-percent:0;mso-width-relative:margin;mso-height-relative:margin;v-text-anchor:top" o:gfxdata="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" filled="f" stroked="f">
+              <v:shape id="Text Box 30" o:spid="_x0000_s1030" type="#_x0000_t202" style="position:absolute;margin-left:179.25pt;margin-top:216.45pt;width:21.45pt;height:25.55pt;z-index:251679744;visibility:visible;mso-wrap-style:square;mso-width-percent:0;mso-height-percent:0;mso-wrap-distance-left:9pt;mso-wrap-distance-top:0;mso-wrap-distance-right:9pt;mso-wrap-distance-bottom:0;mso-position-horizontal:absolute;mso-position-horizontal-relative:text;mso-position-vertical:absolute;mso-position-vertical-relative:text;mso-width-percent:0;mso-height-percent:0;mso-width-relative:margin;mso-height-relative:margin;v-text-anchor:top" o:gfxdata="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" filled="f" stroked="f">
                 <v:textbox>
                   <w:txbxContent>
                     <w:p>
@@ -791,7 +791,7 @@
         <mc:AlternateContent>
           <mc:Choice Requires="wpg">
             <w:drawing>
-              <wp:anchor distT="0" distB="0" distL="114300" distR="114300" simplePos="0" relativeHeight="251675648" behindDoc="0" locked="0" layoutInCell="1" allowOverlap="1" wp14:anchorId="67D960C2" wp14:editId="575972DF">
+              <wp:anchor distT="0" distB="0" distL="114300" distR="114300" simplePos="0" relativeHeight="251674624" behindDoc="0" locked="0" layoutInCell="1" allowOverlap="1" wp14:anchorId="67D960C2" wp14:editId="22436226">
                 <wp:simplePos x="0" y="0"/>
                 <wp:positionH relativeFrom="column">
                   <wp:posOffset>2404110</wp:posOffset>
@@ -908,7 +908,7 @@
           </mc:Choice>
           <mc:Fallback>
             <w:pict>
-              <v:group id="Group 25" o:spid="_x0000_s1026" style="position:absolute;margin-left:189.3pt;margin-top:111.1pt;width:82.15pt;height:99.6pt;z-index:251675648" coordorigin="-8318" coordsize="1043368,1264921" o:gfxdata="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">
+              <v:group id="Group 25" o:spid="_x0000_s1026" style="position:absolute;margin-left:189.3pt;margin-top:111.1pt;width:82.15pt;height:99.6pt;z-index:251674624" coordorigin="-8318" coordsize="1043368,1264921" o:gfxdata="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">
                 <v:line id="Straight Connector 22" o:spid="_x0000_s1027" style="position:absolute;flip:x y;visibility:visible;mso-wrap-style:square" from="-4084,284432" to="635,1264921" o:connectortype="straight" o:gfxdata="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" strokecolor="#c0504d [3205]" strokeweight="2pt">
                   <v:shadow on="t" opacity="24903f" mv:blur="40000f" origin=",.5" offset="0,20000emu"/>
                 </v:line>
@@ -931,7 +931,7 @@
         <mc:AlternateContent>
           <mc:Choice Requires="wps">
             <w:drawing>
-              <wp:anchor distT="0" distB="0" distL="114300" distR="114300" simplePos="0" relativeHeight="251670528" behindDoc="0" locked="0" layoutInCell="1" allowOverlap="1" wp14:anchorId="631191A4" wp14:editId="747A4071">
+              <wp:anchor distT="0" distB="0" distL="114300" distR="114300" simplePos="0" relativeHeight="251669504" behindDoc="0" locked="0" layoutInCell="1" allowOverlap="1" wp14:anchorId="631191A4" wp14:editId="0E1913AA">
                 <wp:simplePos x="0" y="0"/>
                 <wp:positionH relativeFrom="column">
                   <wp:posOffset>1724025</wp:posOffset>
@@ -990,7 +990,7 @@
                 <v:path arrowok="t" fillok="f" o:connecttype="none"/>
                 <o:lock v:ext="edit" shapetype="t"/>
               </v:shapetype>
-              <v:shape id="Straight Arrow Connector 2" o:spid="_x0000_s1026" type="#_x0000_t32" style="position:absolute;margin-left:135.75pt;margin-top:29.7pt;width:0;height:208.15pt;flip:y;z-index:251670528;visibility:visible;mso-wrap-style:square;mso-height-percent:0;mso-wrap-distance-left:9pt;mso-wrap-distance-top:0;mso-wrap-distance-right:9pt;mso-wrap-distance-bottom:0;mso-position-horizontal:absolute;mso-position-horizontal-relative:text;mso-position-vertical:absolute;mso-position-vertical-relative:text;mso-height-percent:0;mso-height-relative:margin" o:gfxdata="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" strokecolor="#4f81bd [3204]" strokeweight="2pt">
+              <v:shape id="Straight Arrow Connector 2" o:spid="_x0000_s1026" type="#_x0000_t32" style="position:absolute;margin-left:135.75pt;margin-top:29.7pt;width:0;height:208.15pt;flip:y;z-index:251669504;visibility:visible;mso-wrap-style:square;mso-height-percent:0;mso-wrap-distance-left:9pt;mso-wrap-distance-top:0;mso-wrap-distance-right:9pt;mso-wrap-distance-bottom:0;mso-position-horizontal:absolute;mso-position-horizontal-relative:text;mso-position-vertical:absolute;mso-position-vertical-relative:text;mso-height-percent:0;mso-height-relative:margin" o:gfxdata="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" strokecolor="#4f81bd [3204]" strokeweight="2pt">
                 <v:stroke endarrow="open"/>
                 <v:shadow on="t" opacity="24903f" mv:blur="40000f" origin=",.5" offset="0,20000emu"/>
               </v:shape>
@@ -1006,7 +1006,7 @@
         <mc:AlternateContent>
           <mc:Choice Requires="wps">
             <w:drawing>
-              <wp:anchor distT="0" distB="0" distL="114300" distR="114300" simplePos="0" relativeHeight="251671552" behindDoc="0" locked="0" layoutInCell="1" allowOverlap="1" wp14:anchorId="3C193A93" wp14:editId="3B05EEC2">
+              <wp:anchor distT="0" distB="0" distL="114300" distR="114300" simplePos="0" relativeHeight="251670528" behindDoc="0" locked="0" layoutInCell="1" allowOverlap="1" wp14:anchorId="3C193A93" wp14:editId="73141BA6">
                 <wp:simplePos x="0" y="0"/>
                 <wp:positionH relativeFrom="column">
                   <wp:posOffset>1379220</wp:posOffset>
@@ -1058,7 +1058,7 @@
           </mc:Choice>
           <mc:Fallback>
             <w:pict>
-              <v:shape id="Straight Arrow Connector 3" o:spid="_x0000_s1026" type="#_x0000_t32" style="position:absolute;margin-left:108.6pt;margin-top:210.7pt;width:199.1pt;height:0;z-index:251671552;visibility:visible;mso-wrap-style:square;mso-wrap-distance-left:9pt;mso-wrap-distance-top:0;mso-wrap-distance-right:9pt;mso-wrap-distance-bottom:0;mso-position-horizontal:absolute;mso-position-horizontal-relative:text;mso-position-vertical:absolute;mso-position-vertical-relative:text" o:gfxdata="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" strokecolor="#4f81bd [3204]" strokeweight="2pt">
+              <v:shape id="Straight Arrow Connector 3" o:spid="_x0000_s1026" type="#_x0000_t32" style="position:absolute;margin-left:108.6pt;margin-top:210.7pt;width:199.1pt;height:0;z-index:251670528;visibility:visible;mso-wrap-style:square;mso-wrap-distance-left:9pt;mso-wrap-distance-top:0;mso-wrap-distance-right:9pt;mso-wrap-distance-bottom:0;mso-position-horizontal:absolute;mso-position-horizontal-relative:text;mso-position-vertical:absolute;mso-position-vertical-relative:text" o:gfxdata="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" strokecolor="#4f81bd [3204]" strokeweight="2pt">
                 <v:stroke endarrow="open"/>
                 <v:shadow on="t" opacity="24903f" mv:blur="40000f" origin=",.5" offset="0,20000emu"/>
               </v:shape>
@@ -1069,8 +1069,1199 @@
       <w:r>
         <w:br w:type="column"/>
       </w:r>
+      <w:r>
+        <w:rPr>
+          <w:noProof/>
+          <w:lang w:val="en-US"/>
+        </w:rPr>
+        <w:lastRenderedPageBreak/>
+        <mc:AlternateContent>
+          <mc:Choice Requires="wps">
+            <w:drawing>
+              <wp:anchor distT="0" distB="0" distL="114300" distR="114300" simplePos="0" relativeHeight="251700224" behindDoc="0" locked="0" layoutInCell="1" allowOverlap="1" wp14:anchorId="0307F770" wp14:editId="7A0CF27B">
+                <wp:simplePos x="0" y="0"/>
+                <wp:positionH relativeFrom="column">
+                  <wp:posOffset>2036036</wp:posOffset>
+                </wp:positionH>
+                <wp:positionV relativeFrom="paragraph">
+                  <wp:posOffset>-709301</wp:posOffset>
+                </wp:positionV>
+                <wp:extent cx="316194" cy="290557"/>
+                <wp:effectExtent l="0" t="0" r="0" b="0"/>
+                <wp:wrapSquare wrapText="bothSides"/>
+                <wp:docPr id="49" name="Text Box 49"/>
+                <wp:cNvGraphicFramePr/>
+                <a:graphic xmlns:a="http://schemas.openxmlformats.org/drawingml/2006/main">
+                  <a:graphicData uri="http://schemas.microsoft.com/office/word/2010/wordprocessingShape">
+                    <wps:wsp>
+                      <wps:cNvSpPr txBox="1"/>
+                      <wps:spPr>
+                        <a:xfrm>
+                          <a:off x="0" y="0"/>
+                          <a:ext cx="316194" cy="290557"/>
+                        </a:xfrm>
+                        <a:prstGeom prst="rect">
+                          <a:avLst/>
+                        </a:prstGeom>
+                        <a:noFill/>
+                        <a:ln>
+                          <a:noFill/>
+                        </a:ln>
+                        <a:effectLst/>
+                        <a:extLst>
+                          <a:ext uri="{C572A759-6A51-4108-AA02-DFA0A04FC94B}">
+                            <ma14:wrappingTextBoxFlag xmlns:ma14="http://schemas.microsoft.com/office/mac/drawingml/2011/main"/>
+                          </a:ext>
+                        </a:extLst>
+                      </wps:spPr>
+                      <wps:style>
+                        <a:lnRef idx="0">
+                          <a:schemeClr val="accent1"/>
+                        </a:lnRef>
+                        <a:fillRef idx="0">
+                          <a:schemeClr val="accent1"/>
+                        </a:fillRef>
+                        <a:effectRef idx="0">
+                          <a:schemeClr val="accent1"/>
+                        </a:effectRef>
+                        <a:fontRef idx="minor">
+                          <a:schemeClr val="dk1"/>
+                        </a:fontRef>
+                      </wps:style>
+                      <wps:txbx>
+                        <w:txbxContent>
+                          <w:p>
+                            <w:r>
+                              <w:t>y</w:t>
+                            </w:r>
+                          </w:p>
+                        </w:txbxContent>
+                      </wps:txbx>
+                      <wps:bodyPr rot="0" spcFirstLastPara="0" vertOverflow="overflow" horzOverflow="overflow" vert="horz" wrap="square" lIns="91440" tIns="45720" rIns="91440" bIns="45720" numCol="1" spcCol="0" rtlCol="0" fromWordArt="0" anchor="t" anchorCtr="0" forceAA="0" compatLnSpc="1">
+                        <a:prstTxWarp prst="textNoShape">
+                          <a:avLst/>
+                        </a:prstTxWarp>
+                        <a:noAutofit/>
+                      </wps:bodyPr>
+                    </wps:wsp>
+                  </a:graphicData>
+                </a:graphic>
+              </wp:anchor>
+            </w:drawing>
+          </mc:Choice>
+          <mc:Fallback>
+            <w:pict>
+              <v:shape id="Text Box 49" o:spid="_x0000_s1031" type="#_x0000_t202" style="position:absolute;margin-left:160.3pt;margin-top:-55.8pt;width:24.9pt;height:22.9pt;z-index:251700224;visibility:visible;mso-wrap-style:square;mso-wrap-distance-left:9pt;mso-wrap-distance-top:0;mso-wrap-distance-right:9pt;mso-wrap-distance-bottom:0;mso-position-horizontal:absolute;mso-position-horizontal-relative:text;mso-position-vertical:absolute;mso-position-vertical-relative:text;v-text-anchor:top" o:gfxdata="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" filled="f" stroked="f">
+                <v:textbox>
+                  <w:txbxContent>
+                    <w:p>
+                      <w:r>
+                        <w:t>y</w:t>
+                      </w:r>
+                    </w:p>
+                  </w:txbxContent>
+                </v:textbox>
+                <w10:wrap type="square"/>
+              </v:shape>
+            </w:pict>
+          </mc:Fallback>
+        </mc:AlternateContent>
+      </w:r>
+      <w:r>
+        <w:rPr>
+          <w:noProof/>
+          <w:lang w:val="en-US"/>
+        </w:rPr>
+        <mc:AlternateContent>
+          <mc:Choice Requires="wps">
+            <w:drawing>
+              <wp:anchor distT="0" distB="0" distL="114300" distR="114300" simplePos="0" relativeHeight="251693056" behindDoc="0" locked="0" layoutInCell="1" allowOverlap="1" wp14:anchorId="3C112433" wp14:editId="2D379BB9">
+                <wp:simplePos x="0" y="0"/>
+                <wp:positionH relativeFrom="column">
+                  <wp:posOffset>2821940</wp:posOffset>
+                </wp:positionH>
+                <wp:positionV relativeFrom="paragraph">
+                  <wp:posOffset>-231140</wp:posOffset>
+                </wp:positionV>
+                <wp:extent cx="514350" cy="358140"/>
+                <wp:effectExtent l="0" t="0" r="0" b="0"/>
+                <wp:wrapSquare wrapText="bothSides"/>
+                <wp:docPr id="42" name="Text Box 42"/>
+                <wp:cNvGraphicFramePr/>
+                <a:graphic xmlns:a="http://schemas.openxmlformats.org/drawingml/2006/main">
+                  <a:graphicData uri="http://schemas.microsoft.com/office/word/2010/wordprocessingShape">
+                    <wps:wsp>
+                      <wps:cNvSpPr txBox="1"/>
+                      <wps:spPr>
+                        <a:xfrm>
+                          <a:off x="0" y="0"/>
+                          <a:ext cx="514350" cy="358140"/>
+                        </a:xfrm>
+                        <a:prstGeom prst="rect">
+                          <a:avLst/>
+                        </a:prstGeom>
+                        <a:noFill/>
+                        <a:ln>
+                          <a:noFill/>
+                        </a:ln>
+                        <a:effectLst/>
+                        <a:extLst>
+                          <a:ext uri="{C572A759-6A51-4108-AA02-DFA0A04FC94B}">
+                            <ma14:wrappingTextBoxFlag xmlns:ma14="http://schemas.microsoft.com/office/mac/drawingml/2011/main"/>
+                          </a:ext>
+                        </a:extLst>
+                      </wps:spPr>
+                      <wps:style>
+                        <a:lnRef idx="0">
+                          <a:schemeClr val="accent1"/>
+                        </a:lnRef>
+                        <a:fillRef idx="0">
+                          <a:schemeClr val="accent1"/>
+                        </a:fillRef>
+                        <a:effectRef idx="0">
+                          <a:schemeClr val="accent1"/>
+                        </a:effectRef>
+                        <a:fontRef idx="minor">
+                          <a:schemeClr val="dk1"/>
+                        </a:fontRef>
+                      </wps:style>
+                      <wps:txbx>
+                        <w:txbxContent>
+                          <w:p>
+                            <w:r>
+                              <w:t>(h,y</w:t>
+                            </w:r>
+                            <w:r>
+                              <w:rPr>
+                                <w:vertAlign w:val="subscript"/>
+                              </w:rPr>
+                              <w:t>2</w:t>
+                            </w:r>
+                            <w:r>
+                              <w:t>)</w:t>
+                            </w:r>
+                          </w:p>
+                        </w:txbxContent>
+                      </wps:txbx>
+                      <wps:bodyPr rot="0" spcFirstLastPara="0" vertOverflow="overflow" horzOverflow="overflow" vert="horz" wrap="none" lIns="91440" tIns="45720" rIns="91440" bIns="45720" numCol="1" spcCol="0" rtlCol="0" fromWordArt="0" anchor="t" anchorCtr="0" forceAA="0" compatLnSpc="1">
+                        <a:prstTxWarp prst="textNoShape">
+                          <a:avLst/>
+                        </a:prstTxWarp>
+                        <a:noAutofit/>
+                      </wps:bodyPr>
+                    </wps:wsp>
+                  </a:graphicData>
+                </a:graphic>
+                <wp14:sizeRelV relativeFrom="margin">
+                  <wp14:pctHeight>0</wp14:pctHeight>
+                </wp14:sizeRelV>
+              </wp:anchor>
+            </w:drawing>
+          </mc:Choice>
+          <mc:Fallback>
+            <w:pict>
+              <v:shape id="Text Box 42" o:spid="_x0000_s1032" type="#_x0000_t202" style="position:absolute;margin-left:222.2pt;margin-top:-18.15pt;width:40.5pt;height:28.2pt;z-index:251693056;visibility:visible;mso-wrap-style:none;mso-height-percent:0;mso-wrap-distance-left:9pt;mso-wrap-distance-top:0;mso-wrap-distance-right:9pt;mso-wrap-distance-bottom:0;mso-position-horizontal:absolute;mso-position-horizontal-relative:text;mso-position-vertical:absolute;mso-position-vertical-relative:text;mso-height-percent:0;mso-height-relative:margin;v-text-anchor:top" o:gfxdata="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" filled="f" stroked="f">
+                <v:textbox>
+                  <w:txbxContent>
+                    <w:p>
+                      <w:r>
+                        <w:t>(h,y</w:t>
+                      </w:r>
+                      <w:r>
+                        <w:rPr>
+                          <w:vertAlign w:val="subscript"/>
+                        </w:rPr>
+                        <w:t>2</w:t>
+                      </w:r>
+                      <w:r>
+                        <w:t>)</w:t>
+                      </w:r>
+                    </w:p>
+                  </w:txbxContent>
+                </v:textbox>
+                <w10:wrap type="square"/>
+              </v:shape>
+            </w:pict>
+          </mc:Fallback>
+        </mc:AlternateContent>
+      </w:r>
+      <w:r>
+        <w:rPr>
+          <w:noProof/>
+          <w:lang w:val="en-US"/>
+        </w:rPr>
+        <mc:AlternateContent>
+          <mc:Choice Requires="wps">
+            <w:drawing>
+              <wp:anchor distT="0" distB="0" distL="114300" distR="114300" simplePos="0" relativeHeight="251696128" behindDoc="0" locked="0" layoutInCell="1" allowOverlap="1" wp14:anchorId="539543F0" wp14:editId="6D5D3E9A">
+                <wp:simplePos x="0" y="0"/>
+                <wp:positionH relativeFrom="column">
+                  <wp:posOffset>838835</wp:posOffset>
+                </wp:positionH>
+                <wp:positionV relativeFrom="paragraph">
+                  <wp:posOffset>-196215</wp:posOffset>
+                </wp:positionV>
+                <wp:extent cx="2820035" cy="1363980"/>
+                <wp:effectExtent l="50800" t="25400" r="75565" b="109220"/>
+                <wp:wrapNone/>
+                <wp:docPr id="26" name="Freeform 26"/>
+                <wp:cNvGraphicFramePr/>
+                <a:graphic xmlns:a="http://schemas.openxmlformats.org/drawingml/2006/main">
+                  <a:graphicData uri="http://schemas.microsoft.com/office/word/2010/wordprocessingShape">
+                    <wps:wsp>
+                      <wps:cNvSpPr/>
+                      <wps:spPr>
+                        <a:xfrm>
+                          <a:off x="0" y="0"/>
+                          <a:ext cx="2820035" cy="1363980"/>
+                        </a:xfrm>
+                        <a:custGeom>
+                          <a:avLst/>
+                          <a:gdLst>
+                            <a:gd name="connsiteX0" fmla="*/ 0 w 2820112"/>
+                            <a:gd name="connsiteY0" fmla="*/ 1093861 h 1364312"/>
+                            <a:gd name="connsiteX1" fmla="*/ 854579 w 2820112"/>
+                            <a:gd name="connsiteY1" fmla="*/ 1290415 h 1364312"/>
+                            <a:gd name="connsiteX2" fmla="*/ 2820112 w 2820112"/>
+                            <a:gd name="connsiteY2" fmla="*/ 0 h 1364312"/>
+                          </a:gdLst>
+                          <a:ahLst/>
+                          <a:cxnLst>
+                            <a:cxn ang="0">
+                              <a:pos x="connsiteX0" y="connsiteY0"/>
+                            </a:cxn>
+                            <a:cxn ang="0">
+                              <a:pos x="connsiteX1" y="connsiteY1"/>
+                            </a:cxn>
+                            <a:cxn ang="0">
+                              <a:pos x="connsiteX2" y="connsiteY2"/>
+                            </a:cxn>
+                          </a:cxnLst>
+                          <a:rect l="l" t="t" r="r" b="b"/>
+                          <a:pathLst>
+                            <a:path w="2820112" h="1364312">
+                              <a:moveTo>
+                                <a:pt x="0" y="1093861"/>
+                              </a:moveTo>
+                              <a:cubicBezTo>
+                                <a:pt x="192280" y="1283293"/>
+                                <a:pt x="384560" y="1472725"/>
+                                <a:pt x="854579" y="1290415"/>
+                              </a:cubicBezTo>
+                              <a:cubicBezTo>
+                                <a:pt x="1324598" y="1108105"/>
+                                <a:pt x="2820112" y="0"/>
+                                <a:pt x="2820112" y="0"/>
+                              </a:cubicBezTo>
+                            </a:path>
+                          </a:pathLst>
+                        </a:custGeom>
+                      </wps:spPr>
+                      <wps:style>
+                        <a:lnRef idx="2">
+                          <a:schemeClr val="accent1"/>
+                        </a:lnRef>
+                        <a:fillRef idx="0">
+                          <a:schemeClr val="accent1"/>
+                        </a:fillRef>
+                        <a:effectRef idx="1">
+                          <a:schemeClr val="accent1"/>
+                        </a:effectRef>
+                        <a:fontRef idx="minor">
+                          <a:schemeClr val="tx1"/>
+                        </a:fontRef>
+                      </wps:style>
+                      <wps:bodyPr rot="0" spcFirstLastPara="0" vertOverflow="overflow" horzOverflow="overflow" vert="horz" wrap="square" lIns="91440" tIns="45720" rIns="91440" bIns="45720" numCol="1" spcCol="0" rtlCol="0" fromWordArt="0" anchor="ctr" anchorCtr="0" forceAA="0" compatLnSpc="1">
+                        <a:prstTxWarp prst="textNoShape">
+                          <a:avLst/>
+                        </a:prstTxWarp>
+                        <a:noAutofit/>
+                      </wps:bodyPr>
+                    </wps:wsp>
+                  </a:graphicData>
+                </a:graphic>
+              </wp:anchor>
+            </w:drawing>
+          </mc:Choice>
+          <mc:Fallback>
+            <w:pict>
+              <v:shape id="Freeform 26" o:spid="_x0000_s1026" style="position:absolute;margin-left:66.05pt;margin-top:-15.4pt;width:222.05pt;height:107.4pt;z-index:251696128;visibility:visible;mso-wrap-style:square;mso-wrap-distance-left:9pt;mso-wrap-distance-top:0;mso-wrap-distance-right:9pt;mso-wrap-distance-bottom:0;mso-position-horizontal:absolute;mso-position-horizontal-relative:text;mso-position-vertical:absolute;mso-position-vertical-relative:text;v-text-anchor:middle" coordsize="2820112,1364312" o:gfxdata="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" path="m0,1093861c192280,1283293,384560,1472725,854579,1290415,1324598,1108105,2820112,,2820112,0e" filled="f" strokecolor="#4f81bd [3204]" strokeweight="2pt">
+                <v:shadow on="t" opacity="24903f" mv:blur="40000f" origin=",.5" offset="0,20000emu"/>
+                <v:path arrowok="t" o:connecttype="custom" o:connectlocs="0,1093595;854556,1290101;2820035,0" o:connectangles="0,0,0"/>
+              </v:shape>
+            </w:pict>
+          </mc:Fallback>
+        </mc:AlternateContent>
+      </w:r>
     </w:p>
     <w:p>
+      <w:r>
+        <w:rPr>
+          <w:noProof/>
+          <w:lang w:val="en-US"/>
+        </w:rPr>
+        <mc:AlternateContent>
+          <mc:Choice Requires="wps">
+            <w:drawing>
+              <wp:anchor distT="0" distB="0" distL="114300" distR="114300" simplePos="0" relativeHeight="251699200" behindDoc="0" locked="0" layoutInCell="1" allowOverlap="1" wp14:anchorId="12743EB3" wp14:editId="4E1B55C0">
+                <wp:simplePos x="0" y="0"/>
+                <wp:positionH relativeFrom="column">
+                  <wp:posOffset>3745194</wp:posOffset>
+                </wp:positionH>
+                <wp:positionV relativeFrom="paragraph">
+                  <wp:posOffset>1634199</wp:posOffset>
+                </wp:positionV>
+                <wp:extent cx="350378" cy="273466"/>
+                <wp:effectExtent l="0" t="0" r="0" b="6350"/>
+                <wp:wrapSquare wrapText="bothSides"/>
+                <wp:docPr id="48" name="Text Box 48"/>
+                <wp:cNvGraphicFramePr/>
+                <a:graphic xmlns:a="http://schemas.openxmlformats.org/drawingml/2006/main">
+                  <a:graphicData uri="http://schemas.microsoft.com/office/word/2010/wordprocessingShape">
+                    <wps:wsp>
+                      <wps:cNvSpPr txBox="1"/>
+                      <wps:spPr>
+                        <a:xfrm>
+                          <a:off x="0" y="0"/>
+                          <a:ext cx="350378" cy="273466"/>
+                        </a:xfrm>
+                        <a:prstGeom prst="rect">
+                          <a:avLst/>
+                        </a:prstGeom>
+                        <a:noFill/>
+                        <a:ln>
+                          <a:noFill/>
+                        </a:ln>
+                        <a:effectLst/>
+                        <a:extLst>
+                          <a:ext uri="{C572A759-6A51-4108-AA02-DFA0A04FC94B}">
+                            <ma14:wrappingTextBoxFlag xmlns:ma14="http://schemas.microsoft.com/office/mac/drawingml/2011/main"/>
+                          </a:ext>
+                        </a:extLst>
+                      </wps:spPr>
+                      <wps:style>
+                        <a:lnRef idx="0">
+                          <a:schemeClr val="accent1"/>
+                        </a:lnRef>
+                        <a:fillRef idx="0">
+                          <a:schemeClr val="accent1"/>
+                        </a:fillRef>
+                        <a:effectRef idx="0">
+                          <a:schemeClr val="accent1"/>
+                        </a:effectRef>
+                        <a:fontRef idx="minor">
+                          <a:schemeClr val="dk1"/>
+                        </a:fontRef>
+                      </wps:style>
+                      <wps:txbx>
+                        <w:txbxContent>
+                          <w:p>
+                            <w:r>
+                              <w:t>x</w:t>
+                            </w:r>
+                          </w:p>
+                        </w:txbxContent>
+                      </wps:txbx>
+                      <wps:bodyPr rot="0" spcFirstLastPara="0" vertOverflow="overflow" horzOverflow="overflow" vert="horz" wrap="square" lIns="91440" tIns="45720" rIns="91440" bIns="45720" numCol="1" spcCol="0" rtlCol="0" fromWordArt="0" anchor="t" anchorCtr="0" forceAA="0" compatLnSpc="1">
+                        <a:prstTxWarp prst="textNoShape">
+                          <a:avLst/>
+                        </a:prstTxWarp>
+                        <a:noAutofit/>
+                      </wps:bodyPr>
+                    </wps:wsp>
+                  </a:graphicData>
+                </a:graphic>
+              </wp:anchor>
+            </w:drawing>
+          </mc:Choice>
+          <mc:Fallback>
+            <w:pict>
+              <v:shape id="Text Box 48" o:spid="_x0000_s1033" type="#_x0000_t202" style="position:absolute;margin-left:294.9pt;margin-top:128.7pt;width:27.6pt;height:21.55pt;z-index:251699200;visibility:visible;mso-wrap-style:square;mso-wrap-distance-left:9pt;mso-wrap-distance-top:0;mso-wrap-distance-right:9pt;mso-wrap-distance-bottom:0;mso-position-horizontal:absolute;mso-position-horizontal-relative:text;mso-position-vertical:absolute;mso-position-vertical-relative:text;v-text-anchor:top" o:gfxdata="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" filled="f" stroked="f">
+                <v:textbox>
+                  <w:txbxContent>
+                    <w:p>
+                      <w:r>
+                        <w:t>x</w:t>
+                      </w:r>
+                    </w:p>
+                  </w:txbxContent>
+                </v:textbox>
+                <w10:wrap type="square"/>
+              </v:shape>
+            </w:pict>
+          </mc:Fallback>
+        </mc:AlternateContent>
+      </w:r>
+      <w:r>
+        <w:rPr>
+          <w:noProof/>
+          <w:lang w:val="en-US"/>
+        </w:rPr>
+        <mc:AlternateContent>
+          <mc:Choice Requires="wps">
+            <w:drawing>
+              <wp:anchor distT="0" distB="0" distL="114300" distR="114300" simplePos="0" relativeHeight="251692032" behindDoc="0" locked="0" layoutInCell="1" allowOverlap="1" wp14:anchorId="2FD16CF2" wp14:editId="7C8C7BC3">
+                <wp:simplePos x="0" y="0"/>
+                <wp:positionH relativeFrom="column">
+                  <wp:posOffset>2556510</wp:posOffset>
+                </wp:positionH>
+                <wp:positionV relativeFrom="paragraph">
+                  <wp:posOffset>1735455</wp:posOffset>
+                </wp:positionV>
+                <wp:extent cx="263525" cy="914400"/>
+                <wp:effectExtent l="0" t="0" r="0" b="0"/>
+                <wp:wrapSquare wrapText="bothSides"/>
+                <wp:docPr id="41" name="Text Box 41"/>
+                <wp:cNvGraphicFramePr/>
+                <a:graphic xmlns:a="http://schemas.openxmlformats.org/drawingml/2006/main">
+                  <a:graphicData uri="http://schemas.microsoft.com/office/word/2010/wordprocessingShape">
+                    <wps:wsp>
+                      <wps:cNvSpPr txBox="1"/>
+                      <wps:spPr>
+                        <a:xfrm>
+                          <a:off x="0" y="0"/>
+                          <a:ext cx="263525" cy="914400"/>
+                        </a:xfrm>
+                        <a:prstGeom prst="rect">
+                          <a:avLst/>
+                        </a:prstGeom>
+                        <a:noFill/>
+                        <a:ln>
+                          <a:noFill/>
+                        </a:ln>
+                        <a:effectLst/>
+                        <a:extLst>
+                          <a:ext uri="{C572A759-6A51-4108-AA02-DFA0A04FC94B}">
+                            <ma14:wrappingTextBoxFlag xmlns:ma14="http://schemas.microsoft.com/office/mac/drawingml/2011/main"/>
+                          </a:ext>
+                        </a:extLst>
+                      </wps:spPr>
+                      <wps:style>
+                        <a:lnRef idx="0">
+                          <a:schemeClr val="accent1"/>
+                        </a:lnRef>
+                        <a:fillRef idx="0">
+                          <a:schemeClr val="accent1"/>
+                        </a:fillRef>
+                        <a:effectRef idx="0">
+                          <a:schemeClr val="accent1"/>
+                        </a:effectRef>
+                        <a:fontRef idx="minor">
+                          <a:schemeClr val="dk1"/>
+                        </a:fontRef>
+                      </wps:style>
+                      <wps:txbx>
+                        <w:txbxContent>
+                          <w:p>
+                            <w:r>
+                              <w:t>h</w:t>
+                            </w:r>
+                          </w:p>
+                        </w:txbxContent>
+                      </wps:txbx>
+                      <wps:bodyPr rot="0" spcFirstLastPara="0" vertOverflow="overflow" horzOverflow="overflow" vert="horz" wrap="none" lIns="91440" tIns="45720" rIns="91440" bIns="45720" numCol="1" spcCol="0" rtlCol="0" fromWordArt="0" anchor="t" anchorCtr="0" forceAA="0" compatLnSpc="1">
+                        <a:prstTxWarp prst="textNoShape">
+                          <a:avLst/>
+                        </a:prstTxWarp>
+                        <a:noAutofit/>
+                      </wps:bodyPr>
+                    </wps:wsp>
+                  </a:graphicData>
+                </a:graphic>
+              </wp:anchor>
+            </w:drawing>
+          </mc:Choice>
+          <mc:Fallback>
+            <w:pict>
+              <v:shape id="Text Box 41" o:spid="_x0000_s1034" type="#_x0000_t202" style="position:absolute;margin-left:201.3pt;margin-top:136.65pt;width:20.75pt;height:1in;z-index:251692032;visibility:visible;mso-wrap-style:none;mso-wrap-distance-left:9pt;mso-wrap-distance-top:0;mso-wrap-distance-right:9pt;mso-wrap-distance-bottom:0;mso-position-horizontal:absolute;mso-position-horizontal-relative:text;mso-position-vertical:absolute;mso-position-vertical-relative:text;v-text-anchor:top" o:gfxdata="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" filled="f" stroked="f">
+                <v:textbox>
+                  <w:txbxContent>
+                    <w:p>
+                      <w:r>
+                        <w:t>h</w:t>
+                      </w:r>
+                    </w:p>
+                  </w:txbxContent>
+                </v:textbox>
+                <w10:wrap type="square"/>
+              </v:shape>
+            </w:pict>
+          </mc:Fallback>
+        </mc:AlternateContent>
+      </w:r>
+      <w:r>
+        <w:rPr>
+          <w:noProof/>
+          <w:lang w:val="en-US"/>
+        </w:rPr>
+        <mc:AlternateContent>
+          <mc:Choice Requires="wps">
+            <w:drawing>
+              <wp:anchor distT="0" distB="0" distL="114300" distR="114300" simplePos="0" relativeHeight="251691008" behindDoc="0" locked="0" layoutInCell="1" allowOverlap="1" wp14:anchorId="63ED67BC" wp14:editId="7D49353E">
+                <wp:simplePos x="0" y="0"/>
+                <wp:positionH relativeFrom="column">
+                  <wp:posOffset>1531620</wp:posOffset>
+                </wp:positionH>
+                <wp:positionV relativeFrom="paragraph">
+                  <wp:posOffset>1719580</wp:posOffset>
+                </wp:positionV>
+                <wp:extent cx="263525" cy="914400"/>
+                <wp:effectExtent l="0" t="0" r="0" b="0"/>
+                <wp:wrapSquare wrapText="bothSides"/>
+                <wp:docPr id="40" name="Text Box 40"/>
+                <wp:cNvGraphicFramePr/>
+                <a:graphic xmlns:a="http://schemas.openxmlformats.org/drawingml/2006/main">
+                  <a:graphicData uri="http://schemas.microsoft.com/office/word/2010/wordprocessingShape">
+                    <wps:wsp>
+                      <wps:cNvSpPr txBox="1"/>
+                      <wps:spPr>
+                        <a:xfrm>
+                          <a:off x="0" y="0"/>
+                          <a:ext cx="263525" cy="914400"/>
+                        </a:xfrm>
+                        <a:prstGeom prst="rect">
+                          <a:avLst/>
+                        </a:prstGeom>
+                        <a:noFill/>
+                        <a:ln>
+                          <a:noFill/>
+                        </a:ln>
+                        <a:effectLst/>
+                        <a:extLst>
+                          <a:ext uri="{C572A759-6A51-4108-AA02-DFA0A04FC94B}">
+                            <ma14:wrappingTextBoxFlag xmlns:ma14="http://schemas.microsoft.com/office/mac/drawingml/2011/main"/>
+                          </a:ext>
+                        </a:extLst>
+                      </wps:spPr>
+                      <wps:style>
+                        <a:lnRef idx="0">
+                          <a:schemeClr val="accent1"/>
+                        </a:lnRef>
+                        <a:fillRef idx="0">
+                          <a:schemeClr val="accent1"/>
+                        </a:fillRef>
+                        <a:effectRef idx="0">
+                          <a:schemeClr val="accent1"/>
+                        </a:effectRef>
+                        <a:fontRef idx="minor">
+                          <a:schemeClr val="dk1"/>
+                        </a:fontRef>
+                      </wps:style>
+                      <wps:txbx>
+                        <w:txbxContent>
+                          <w:p>
+                            <w:r>
+                              <w:t>h</w:t>
+                            </w:r>
+                          </w:p>
+                        </w:txbxContent>
+                      </wps:txbx>
+                      <wps:bodyPr rot="0" spcFirstLastPara="0" vertOverflow="overflow" horzOverflow="overflow" vert="horz" wrap="none" lIns="91440" tIns="45720" rIns="91440" bIns="45720" numCol="1" spcCol="0" rtlCol="0" fromWordArt="0" anchor="t" anchorCtr="0" forceAA="0" compatLnSpc="1">
+                        <a:prstTxWarp prst="textNoShape">
+                          <a:avLst/>
+                        </a:prstTxWarp>
+                        <a:noAutofit/>
+                      </wps:bodyPr>
+                    </wps:wsp>
+                  </a:graphicData>
+                </a:graphic>
+              </wp:anchor>
+            </w:drawing>
+          </mc:Choice>
+          <mc:Fallback>
+            <w:pict>
+              <v:shape id="Text Box 40" o:spid="_x0000_s1035" type="#_x0000_t202" style="position:absolute;margin-left:120.6pt;margin-top:135.4pt;width:20.75pt;height:1in;z-index:251691008;visibility:visible;mso-wrap-style:none;mso-wrap-distance-left:9pt;mso-wrap-distance-top:0;mso-wrap-distance-right:9pt;mso-wrap-distance-bottom:0;mso-position-horizontal:absolute;mso-position-horizontal-relative:text;mso-position-vertical:absolute;mso-position-vertical-relative:text;v-text-anchor:top" o:gfxdata="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" filled="f" stroked="f">
+                <v:textbox>
+                  <w:txbxContent>
+                    <w:p>
+                      <w:r>
+                        <w:t>h</w:t>
+                      </w:r>
+                    </w:p>
+                  </w:txbxContent>
+                </v:textbox>
+                <w10:wrap type="square"/>
+              </v:shape>
+            </w:pict>
+          </mc:Fallback>
+        </mc:AlternateContent>
+      </w:r>
+      <w:r>
+        <w:rPr>
+          <w:noProof/>
+          <w:lang w:val="en-US"/>
+        </w:rPr>
+        <mc:AlternateContent>
+          <mc:Choice Requires="wps">
+            <w:drawing>
+              <wp:anchor distT="0" distB="0" distL="114300" distR="114300" simplePos="0" relativeHeight="251694080" behindDoc="0" locked="0" layoutInCell="1" allowOverlap="1" wp14:anchorId="70AB1C22" wp14:editId="11388F96">
+                <wp:simplePos x="0" y="0"/>
+                <wp:positionH relativeFrom="column">
+                  <wp:posOffset>2163445</wp:posOffset>
+                </wp:positionH>
+                <wp:positionV relativeFrom="paragraph">
+                  <wp:posOffset>572770</wp:posOffset>
+                </wp:positionV>
+                <wp:extent cx="666115" cy="521335"/>
+                <wp:effectExtent l="0" t="0" r="0" b="12065"/>
+                <wp:wrapSquare wrapText="bothSides"/>
+                <wp:docPr id="43" name="Text Box 43"/>
+                <wp:cNvGraphicFramePr/>
+                <a:graphic xmlns:a="http://schemas.openxmlformats.org/drawingml/2006/main">
+                  <a:graphicData uri="http://schemas.microsoft.com/office/word/2010/wordprocessingShape">
+                    <wps:wsp>
+                      <wps:cNvSpPr txBox="1"/>
+                      <wps:spPr>
+                        <a:xfrm>
+                          <a:off x="0" y="0"/>
+                          <a:ext cx="666115" cy="521335"/>
+                        </a:xfrm>
+                        <a:prstGeom prst="rect">
+                          <a:avLst/>
+                        </a:prstGeom>
+                        <a:noFill/>
+                        <a:ln>
+                          <a:noFill/>
+                        </a:ln>
+                        <a:effectLst/>
+                        <a:extLst>
+                          <a:ext uri="{C572A759-6A51-4108-AA02-DFA0A04FC94B}">
+                            <ma14:wrappingTextBoxFlag xmlns:ma14="http://schemas.microsoft.com/office/mac/drawingml/2011/main"/>
+                          </a:ext>
+                        </a:extLst>
+                      </wps:spPr>
+                      <wps:style>
+                        <a:lnRef idx="0">
+                          <a:schemeClr val="accent1"/>
+                        </a:lnRef>
+                        <a:fillRef idx="0">
+                          <a:schemeClr val="accent1"/>
+                        </a:fillRef>
+                        <a:effectRef idx="0">
+                          <a:schemeClr val="accent1"/>
+                        </a:effectRef>
+                        <a:fontRef idx="minor">
+                          <a:schemeClr val="dk1"/>
+                        </a:fontRef>
+                      </wps:style>
+                      <wps:txbx>
+                        <w:txbxContent>
+                          <w:p>
+                            <w:r>
+                              <w:t>(0,y</w:t>
+                            </w:r>
+                            <w:r>
+                              <w:rPr>
+                                <w:vertAlign w:val="subscript"/>
+                              </w:rPr>
+                              <w:t>1</w:t>
+                            </w:r>
+                            <w:r>
+                              <w:t>)</w:t>
+                            </w:r>
+                          </w:p>
+                        </w:txbxContent>
+                      </wps:txbx>
+                      <wps:bodyPr rot="0" spcFirstLastPara="0" vertOverflow="overflow" horzOverflow="overflow" vert="horz" wrap="square" lIns="91440" tIns="45720" rIns="91440" bIns="45720" numCol="1" spcCol="0" rtlCol="0" fromWordArt="0" anchor="t" anchorCtr="0" forceAA="0" compatLnSpc="1">
+                        <a:prstTxWarp prst="textNoShape">
+                          <a:avLst/>
+                        </a:prstTxWarp>
+                        <a:noAutofit/>
+                      </wps:bodyPr>
+                    </wps:wsp>
+                  </a:graphicData>
+                </a:graphic>
+                <wp14:sizeRelH relativeFrom="margin">
+                  <wp14:pctWidth>0</wp14:pctWidth>
+                </wp14:sizeRelH>
+                <wp14:sizeRelV relativeFrom="margin">
+                  <wp14:pctHeight>0</wp14:pctHeight>
+                </wp14:sizeRelV>
+              </wp:anchor>
+            </w:drawing>
+          </mc:Choice>
+          <mc:Fallback>
+            <w:pict>
+              <v:shape id="Text Box 43" o:spid="_x0000_s1036" type="#_x0000_t202" style="position:absolute;margin-left:170.35pt;margin-top:45.1pt;width:52.45pt;height:41.05pt;z-index:251694080;visibility:visible;mso-wrap-style:square;mso-width-percent:0;mso-height-percent:0;mso-wrap-distance-left:9pt;mso-wrap-distance-top:0;mso-wrap-distance-right:9pt;mso-wrap-distance-bottom:0;mso-position-horizontal:absolute;mso-position-horizontal-relative:text;mso-position-vertical:absolute;mso-position-vertical-relative:text;mso-width-percent:0;mso-height-percent:0;mso-width-relative:margin;mso-height-relative:margin;v-text-anchor:top" o:gfxdata="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" filled="f" stroked="f">
+                <v:textbox>
+                  <w:txbxContent>
+                    <w:p>
+                      <w:r>
+                        <w:t>(0,y</w:t>
+                      </w:r>
+                      <w:r>
+                        <w:rPr>
+                          <w:vertAlign w:val="subscript"/>
+                        </w:rPr>
+                        <w:t>1</w:t>
+                      </w:r>
+                      <w:r>
+                        <w:t>)</w:t>
+                      </w:r>
+                    </w:p>
+                  </w:txbxContent>
+                </v:textbox>
+                <w10:wrap type="square"/>
+              </v:shape>
+            </w:pict>
+          </mc:Fallback>
+        </mc:AlternateContent>
+      </w:r>
+      <w:r>
+        <w:rPr>
+          <w:noProof/>
+          <w:lang w:val="en-US"/>
+        </w:rPr>
+        <mc:AlternateContent>
+          <mc:Choice Requires="wps">
+            <w:drawing>
+              <wp:anchor distT="0" distB="0" distL="114300" distR="114300" simplePos="0" relativeHeight="251698176" behindDoc="0" locked="0" layoutInCell="1" allowOverlap="1" wp14:anchorId="23B6AC70" wp14:editId="4659750F">
+                <wp:simplePos x="0" y="0"/>
+                <wp:positionH relativeFrom="column">
+                  <wp:posOffset>2181225</wp:posOffset>
+                </wp:positionH>
+                <wp:positionV relativeFrom="paragraph">
+                  <wp:posOffset>608331</wp:posOffset>
+                </wp:positionV>
+                <wp:extent cx="17181" cy="1051506"/>
+                <wp:effectExtent l="50800" t="25400" r="84455" b="92075"/>
+                <wp:wrapNone/>
+                <wp:docPr id="47" name="Straight Connector 47"/>
+                <wp:cNvGraphicFramePr/>
+                <a:graphic xmlns:a="http://schemas.openxmlformats.org/drawingml/2006/main">
+                  <a:graphicData uri="http://schemas.microsoft.com/office/word/2010/wordprocessingShape">
+                    <wps:wsp>
+                      <wps:cNvCnPr/>
+                      <wps:spPr>
+                        <a:xfrm flipH="1" flipV="1">
+                          <a:off x="0" y="0"/>
+                          <a:ext cx="17181" cy="1051506"/>
+                        </a:xfrm>
+                        <a:prstGeom prst="line">
+                          <a:avLst/>
+                        </a:prstGeom>
+                      </wps:spPr>
+                      <wps:style>
+                        <a:lnRef idx="2">
+                          <a:schemeClr val="accent2"/>
+                        </a:lnRef>
+                        <a:fillRef idx="0">
+                          <a:schemeClr val="accent2"/>
+                        </a:fillRef>
+                        <a:effectRef idx="1">
+                          <a:schemeClr val="accent2"/>
+                        </a:effectRef>
+                        <a:fontRef idx="minor">
+                          <a:schemeClr val="tx1"/>
+                        </a:fontRef>
+                      </wps:style>
+                      <wps:bodyPr/>
+                    </wps:wsp>
+                  </a:graphicData>
+                </a:graphic>
+                <wp14:sizeRelH relativeFrom="margin">
+                  <wp14:pctWidth>0</wp14:pctWidth>
+                </wp14:sizeRelH>
+                <wp14:sizeRelV relativeFrom="margin">
+                  <wp14:pctHeight>0</wp14:pctHeight>
+                </wp14:sizeRelV>
+              </wp:anchor>
+            </w:drawing>
+          </mc:Choice>
+          <mc:Fallback>
+            <w:pict>
+              <v:line id="Straight Connector 47" o:spid="_x0000_s1026" style="position:absolute;flip:x y;z-index:251698176;visibility:visible;mso-wrap-style:square;mso-width-percent:0;mso-height-percent:0;mso-wrap-distance-left:9pt;mso-wrap-distance-top:0;mso-wrap-distance-right:9pt;mso-wrap-distance-bottom:0;mso-position-horizontal:absolute;mso-position-horizontal-relative:text;mso-position-vertical:absolute;mso-position-vertical-relative:text;mso-width-percent:0;mso-height-percent:0;mso-width-relative:margin;mso-height-relative:margin" from="171.75pt,47.9pt" to="173.1pt,130.7pt" o:gfxdata="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" strokecolor="#c0504d [3205]" strokeweight="2pt">
+                <v:shadow on="t" opacity="24903f" mv:blur="40000f" origin=",.5" offset="0,20000emu"/>
+              </v:line>
+            </w:pict>
+          </mc:Fallback>
+        </mc:AlternateContent>
+      </w:r>
+      <w:r>
+        <w:rPr>
+          <w:noProof/>
+          <w:lang w:val="en-US"/>
+        </w:rPr>
+        <mc:AlternateContent>
+          <mc:Choice Requires="wps">
+            <w:drawing>
+              <wp:anchor distT="0" distB="0" distL="114300" distR="114300" simplePos="0" relativeHeight="251688960" behindDoc="0" locked="0" layoutInCell="1" allowOverlap="1" wp14:anchorId="7C38FDAB" wp14:editId="56621227">
+                <wp:simplePos x="0" y="0"/>
+                <wp:positionH relativeFrom="column">
+                  <wp:posOffset>3103174</wp:posOffset>
+                </wp:positionH>
+                <wp:positionV relativeFrom="paragraph">
+                  <wp:posOffset>10160</wp:posOffset>
+                </wp:positionV>
+                <wp:extent cx="9596" cy="1642110"/>
+                <wp:effectExtent l="50800" t="25400" r="66675" b="85090"/>
+                <wp:wrapNone/>
+                <wp:docPr id="37" name="Straight Connector 37"/>
+                <wp:cNvGraphicFramePr/>
+                <a:graphic xmlns:a="http://schemas.openxmlformats.org/drawingml/2006/main">
+                  <a:graphicData uri="http://schemas.microsoft.com/office/word/2010/wordprocessingShape">
+                    <wps:wsp>
+                      <wps:cNvCnPr/>
+                      <wps:spPr>
+                        <a:xfrm flipH="1">
+                          <a:off x="0" y="0"/>
+                          <a:ext cx="9596" cy="1642110"/>
+                        </a:xfrm>
+                        <a:prstGeom prst="line">
+                          <a:avLst/>
+                        </a:prstGeom>
+                      </wps:spPr>
+                      <wps:style>
+                        <a:lnRef idx="2">
+                          <a:schemeClr val="accent2"/>
+                        </a:lnRef>
+                        <a:fillRef idx="0">
+                          <a:schemeClr val="accent2"/>
+                        </a:fillRef>
+                        <a:effectRef idx="1">
+                          <a:schemeClr val="accent2"/>
+                        </a:effectRef>
+                        <a:fontRef idx="minor">
+                          <a:schemeClr val="tx1"/>
+                        </a:fontRef>
+                      </wps:style>
+                      <wps:bodyPr/>
+                    </wps:wsp>
+                  </a:graphicData>
+                </a:graphic>
+              </wp:anchor>
+            </w:drawing>
+          </mc:Choice>
+          <mc:Fallback>
+            <w:pict>
+              <v:line id="Straight Connector 37" o:spid="_x0000_s1026" style="position:absolute;flip:x;z-index:251688960;visibility:visible;mso-wrap-style:square;mso-wrap-distance-left:9pt;mso-wrap-distance-top:0;mso-wrap-distance-right:9pt;mso-wrap-distance-bottom:0;mso-position-horizontal:absolute;mso-position-horizontal-relative:text;mso-position-vertical:absolute;mso-position-vertical-relative:text" from="244.35pt,.8pt" to="245.1pt,130.1pt" o:gfxdata="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" strokecolor="#c0504d [3205]" strokeweight="2pt">
+                <v:shadow on="t" opacity="24903f" mv:blur="40000f" origin=",.5" offset="0,20000emu"/>
+              </v:line>
+            </w:pict>
+          </mc:Fallback>
+        </mc:AlternateContent>
+      </w:r>
+      <w:r>
+        <w:rPr>
+          <w:noProof/>
+          <w:lang w:val="en-US"/>
+        </w:rPr>
+        <mc:AlternateContent>
+          <mc:Choice Requires="wps">
+            <w:drawing>
+              <wp:anchor distT="0" distB="0" distL="114300" distR="114300" simplePos="0" relativeHeight="251689984" behindDoc="0" locked="0" layoutInCell="1" allowOverlap="1" wp14:anchorId="7C2B3DCF" wp14:editId="23834BC1">
+                <wp:simplePos x="0" y="0"/>
+                <wp:positionH relativeFrom="column">
+                  <wp:posOffset>1249680</wp:posOffset>
+                </wp:positionH>
+                <wp:positionV relativeFrom="paragraph">
+                  <wp:posOffset>966594</wp:posOffset>
+                </wp:positionV>
+                <wp:extent cx="13193" cy="683884"/>
+                <wp:effectExtent l="50800" t="25400" r="88900" b="78740"/>
+                <wp:wrapNone/>
+                <wp:docPr id="36" name="Straight Connector 36"/>
+                <wp:cNvGraphicFramePr/>
+                <a:graphic xmlns:a="http://schemas.openxmlformats.org/drawingml/2006/main">
+                  <a:graphicData uri="http://schemas.microsoft.com/office/word/2010/wordprocessingShape">
+                    <wps:wsp>
+                      <wps:cNvCnPr/>
+                      <wps:spPr>
+                        <a:xfrm flipH="1" flipV="1">
+                          <a:off x="0" y="0"/>
+                          <a:ext cx="13193" cy="683884"/>
+                        </a:xfrm>
+                        <a:prstGeom prst="line">
+                          <a:avLst/>
+                        </a:prstGeom>
+                      </wps:spPr>
+                      <wps:style>
+                        <a:lnRef idx="2">
+                          <a:schemeClr val="accent2"/>
+                        </a:lnRef>
+                        <a:fillRef idx="0">
+                          <a:schemeClr val="accent2"/>
+                        </a:fillRef>
+                        <a:effectRef idx="1">
+                          <a:schemeClr val="accent2"/>
+                        </a:effectRef>
+                        <a:fontRef idx="minor">
+                          <a:schemeClr val="tx1"/>
+                        </a:fontRef>
+                      </wps:style>
+                      <wps:bodyPr/>
+                    </wps:wsp>
+                  </a:graphicData>
+                </a:graphic>
+              </wp:anchor>
+            </w:drawing>
+          </mc:Choice>
+          <mc:Fallback>
+            <w:pict>
+              <v:line id="Straight Connector 36" o:spid="_x0000_s1026" style="position:absolute;flip:x y;z-index:251689984;visibility:visible;mso-wrap-style:square;mso-wrap-distance-left:9pt;mso-wrap-distance-top:0;mso-wrap-distance-right:9pt;mso-wrap-distance-bottom:0;mso-position-horizontal:absolute;mso-position-horizontal-relative:text;mso-position-vertical:absolute;mso-position-vertical-relative:text" from="98.4pt,76.1pt" to="99.45pt,129.95pt" o:gfxdata="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" strokecolor="#c0504d [3205]" strokeweight="2pt">
+                <v:shadow on="t" opacity="24903f" mv:blur="40000f" origin=",.5" offset="0,20000emu"/>
+              </v:line>
+            </w:pict>
+          </mc:Fallback>
+        </mc:AlternateContent>
+      </w:r>
+      <w:r>
+        <w:rPr>
+          <w:noProof/>
+          <w:lang w:val="en-US"/>
+        </w:rPr>
+        <mc:AlternateContent>
+          <mc:Choice Requires="wps">
+            <w:drawing>
+              <wp:anchor distT="0" distB="0" distL="114300" distR="114300" simplePos="0" relativeHeight="251695104" behindDoc="0" locked="0" layoutInCell="1" allowOverlap="1" wp14:anchorId="5A16B28E" wp14:editId="7B16141A">
+                <wp:simplePos x="0" y="0"/>
+                <wp:positionH relativeFrom="column">
+                  <wp:posOffset>1018540</wp:posOffset>
+                </wp:positionH>
+                <wp:positionV relativeFrom="paragraph">
+                  <wp:posOffset>497205</wp:posOffset>
+                </wp:positionV>
+                <wp:extent cx="666750" cy="341630"/>
+                <wp:effectExtent l="0" t="0" r="0" b="0"/>
+                <wp:wrapSquare wrapText="bothSides"/>
+                <wp:docPr id="45" name="Text Box 45"/>
+                <wp:cNvGraphicFramePr/>
+                <a:graphic xmlns:a="http://schemas.openxmlformats.org/drawingml/2006/main">
+                  <a:graphicData uri="http://schemas.microsoft.com/office/word/2010/wordprocessingShape">
+                    <wps:wsp>
+                      <wps:cNvSpPr txBox="1"/>
+                      <wps:spPr>
+                        <a:xfrm>
+                          <a:off x="0" y="0"/>
+                          <a:ext cx="666750" cy="341630"/>
+                        </a:xfrm>
+                        <a:prstGeom prst="rect">
+                          <a:avLst/>
+                        </a:prstGeom>
+                        <a:noFill/>
+                        <a:ln>
+                          <a:noFill/>
+                        </a:ln>
+                        <a:effectLst/>
+                        <a:extLst>
+                          <a:ext uri="{C572A759-6A51-4108-AA02-DFA0A04FC94B}">
+                            <ma14:wrappingTextBoxFlag xmlns:ma14="http://schemas.microsoft.com/office/mac/drawingml/2011/main"/>
+                          </a:ext>
+                        </a:extLst>
+                      </wps:spPr>
+                      <wps:style>
+                        <a:lnRef idx="0">
+                          <a:schemeClr val="accent1"/>
+                        </a:lnRef>
+                        <a:fillRef idx="0">
+                          <a:schemeClr val="accent1"/>
+                        </a:fillRef>
+                        <a:effectRef idx="0">
+                          <a:schemeClr val="accent1"/>
+                        </a:effectRef>
+                        <a:fontRef idx="minor">
+                          <a:schemeClr val="dk1"/>
+                        </a:fontRef>
+                      </wps:style>
+                      <wps:txbx>
+                        <w:txbxContent>
+                          <w:p>
+                            <w:r>
+                              <w:t>(-h,y</w:t>
+                            </w:r>
+                            <w:r>
+                              <w:rPr>
+                                <w:vertAlign w:val="subscript"/>
+                              </w:rPr>
+                              <w:t>0</w:t>
+                            </w:r>
+                            <w:r>
+                              <w:t>)</w:t>
+                            </w:r>
+                          </w:p>
+                        </w:txbxContent>
+                      </wps:txbx>
+                      <wps:bodyPr rot="0" spcFirstLastPara="0" vertOverflow="overflow" horzOverflow="overflow" vert="horz" wrap="square" lIns="91440" tIns="45720" rIns="91440" bIns="45720" numCol="1" spcCol="0" rtlCol="0" fromWordArt="0" anchor="t" anchorCtr="0" forceAA="0" compatLnSpc="1">
+                        <a:prstTxWarp prst="textNoShape">
+                          <a:avLst/>
+                        </a:prstTxWarp>
+                        <a:noAutofit/>
+                      </wps:bodyPr>
+                    </wps:wsp>
+                  </a:graphicData>
+                </a:graphic>
+                <wp14:sizeRelH relativeFrom="margin">
+                  <wp14:pctWidth>0</wp14:pctWidth>
+                </wp14:sizeRelH>
+                <wp14:sizeRelV relativeFrom="margin">
+                  <wp14:pctHeight>0</wp14:pctHeight>
+                </wp14:sizeRelV>
+              </wp:anchor>
+            </w:drawing>
+          </mc:Choice>
+          <mc:Fallback>
+            <w:pict>
+              <v:shape id="Text Box 45" o:spid="_x0000_s1037" type="#_x0000_t202" style="position:absolute;margin-left:80.2pt;margin-top:39.15pt;width:52.5pt;height:26.9pt;z-index:251695104;visibility:visible;mso-wrap-style:square;mso-width-percent:0;mso-height-percent:0;mso-wrap-distance-left:9pt;mso-wrap-distance-top:0;mso-wrap-distance-right:9pt;mso-wrap-distance-bottom:0;mso-position-horizontal:absolute;mso-position-horizontal-relative:text;mso-position-vertical:absolute;mso-position-vertical-relative:text;mso-width-percent:0;mso-height-percent:0;mso-width-relative:margin;mso-height-relative:margin;v-text-anchor:top" o:gfxdata="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" filled="f" stroked="f">
+                <v:textbox>
+                  <w:txbxContent>
+                    <w:p>
+                      <w:r>
+                        <w:t>(-h,y</w:t>
+                      </w:r>
+                      <w:r>
+                        <w:rPr>
+                          <w:vertAlign w:val="subscript"/>
+                        </w:rPr>
+                        <w:t>0</w:t>
+                      </w:r>
+                      <w:r>
+                        <w:t>)</w:t>
+                      </w:r>
+                    </w:p>
+                  </w:txbxContent>
+                </v:textbox>
+                <w10:wrap type="square"/>
+              </v:shape>
+            </w:pict>
+          </mc:Fallback>
+        </mc:AlternateContent>
+      </w:r>
+      <w:r>
+        <w:rPr>
+          <w:noProof/>
+          <w:lang w:val="en-US"/>
+        </w:rPr>
+        <mc:AlternateContent>
+          <mc:Choice Requires="wps">
+            <w:drawing>
+              <wp:anchor distT="0" distB="0" distL="114300" distR="114300" simplePos="0" relativeHeight="251684864" behindDoc="0" locked="0" layoutInCell="1" allowOverlap="1" wp14:anchorId="31529E52" wp14:editId="552E8B97">
+                <wp:simplePos x="0" y="0"/>
+                <wp:positionH relativeFrom="column">
+                  <wp:posOffset>2183765</wp:posOffset>
+                </wp:positionH>
+                <wp:positionV relativeFrom="paragraph">
+                  <wp:posOffset>-530860</wp:posOffset>
+                </wp:positionV>
+                <wp:extent cx="0" cy="2528570"/>
+                <wp:effectExtent l="127000" t="50800" r="101600" b="87630"/>
+                <wp:wrapNone/>
+                <wp:docPr id="13" name="Straight Arrow Connector 13"/>
+                <wp:cNvGraphicFramePr/>
+                <a:graphic xmlns:a="http://schemas.openxmlformats.org/drawingml/2006/main">
+                  <a:graphicData uri="http://schemas.microsoft.com/office/word/2010/wordprocessingShape">
+                    <wps:wsp>
+                      <wps:cNvCnPr/>
+                      <wps:spPr>
+                        <a:xfrm flipV="1">
+                          <a:off x="0" y="0"/>
+                          <a:ext cx="0" cy="2528570"/>
+                        </a:xfrm>
+                        <a:prstGeom prst="straightConnector1">
+                          <a:avLst/>
+                        </a:prstGeom>
+                        <a:ln>
+                          <a:tailEnd type="arrow"/>
+                        </a:ln>
+                      </wps:spPr>
+                      <wps:style>
+                        <a:lnRef idx="2">
+                          <a:schemeClr val="accent1"/>
+                        </a:lnRef>
+                        <a:fillRef idx="0">
+                          <a:schemeClr val="accent1"/>
+                        </a:fillRef>
+                        <a:effectRef idx="1">
+                          <a:schemeClr val="accent1"/>
+                        </a:effectRef>
+                        <a:fontRef idx="minor">
+                          <a:schemeClr val="tx1"/>
+                        </a:fontRef>
+                      </wps:style>
+                      <wps:bodyPr/>
+                    </wps:wsp>
+                  </a:graphicData>
+                </a:graphic>
+              </wp:anchor>
+            </w:drawing>
+          </mc:Choice>
+          <mc:Fallback>
+            <w:pict>
+              <v:shape id="Straight Arrow Connector 13" o:spid="_x0000_s1026" type="#_x0000_t32" style="position:absolute;margin-left:171.95pt;margin-top:-41.75pt;width:0;height:199.1pt;flip:y;z-index:251684864;visibility:visible;mso-wrap-style:square;mso-wrap-distance-left:9pt;mso-wrap-distance-top:0;mso-wrap-distance-right:9pt;mso-wrap-distance-bottom:0;mso-position-horizontal:absolute;mso-position-horizontal-relative:text;mso-position-vertical:absolute;mso-position-vertical-relative:text" o:gfxdata="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" strokecolor="#4f81bd [3204]" strokeweight="2pt">
+                <v:stroke endarrow="open"/>
+                <v:shadow on="t" opacity="24903f" mv:blur="40000f" origin=",.5" offset="0,20000emu"/>
+              </v:shape>
+            </w:pict>
+          </mc:Fallback>
+        </mc:AlternateContent>
+      </w:r>
+      <w:r>
+        <w:rPr>
+          <w:noProof/>
+          <w:lang w:val="en-US"/>
+        </w:rPr>
+        <mc:AlternateContent>
+          <mc:Choice Requires="wps">
+            <w:drawing>
+              <wp:anchor distT="0" distB="0" distL="114300" distR="114300" simplePos="0" relativeHeight="251683840" behindDoc="0" locked="0" layoutInCell="1" allowOverlap="1" wp14:anchorId="05828576" wp14:editId="75ADF8B8">
+                <wp:simplePos x="0" y="0"/>
+                <wp:positionH relativeFrom="column">
+                  <wp:posOffset>804545</wp:posOffset>
+                </wp:positionH>
+                <wp:positionV relativeFrom="paragraph">
+                  <wp:posOffset>1652905</wp:posOffset>
+                </wp:positionV>
+                <wp:extent cx="2758440" cy="0"/>
+                <wp:effectExtent l="0" t="101600" r="35560" b="177800"/>
+                <wp:wrapNone/>
+                <wp:docPr id="6" name="Straight Arrow Connector 6"/>
+                <wp:cNvGraphicFramePr/>
+                <a:graphic xmlns:a="http://schemas.openxmlformats.org/drawingml/2006/main">
+                  <a:graphicData uri="http://schemas.microsoft.com/office/word/2010/wordprocessingShape">
+                    <wps:wsp>
+                      <wps:cNvCnPr/>
+                      <wps:spPr>
+                        <a:xfrm>
+                          <a:off x="0" y="0"/>
+                          <a:ext cx="2758440" cy="0"/>
+                        </a:xfrm>
+                        <a:prstGeom prst="straightConnector1">
+                          <a:avLst/>
+                        </a:prstGeom>
+                        <a:ln>
+                          <a:tailEnd type="arrow"/>
+                        </a:ln>
+                      </wps:spPr>
+                      <wps:style>
+                        <a:lnRef idx="2">
+                          <a:schemeClr val="accent1"/>
+                        </a:lnRef>
+                        <a:fillRef idx="0">
+                          <a:schemeClr val="accent1"/>
+                        </a:fillRef>
+                        <a:effectRef idx="1">
+                          <a:schemeClr val="accent1"/>
+                        </a:effectRef>
+                        <a:fontRef idx="minor">
+                          <a:schemeClr val="tx1"/>
+                        </a:fontRef>
+                      </wps:style>
+                      <wps:bodyPr/>
+                    </wps:wsp>
+                  </a:graphicData>
+                </a:graphic>
+              </wp:anchor>
+            </w:drawing>
+          </mc:Choice>
+          <mc:Fallback>
+            <w:pict>
+              <v:shape id="Straight Arrow Connector 6" o:spid="_x0000_s1026" type="#_x0000_t32" style="position:absolute;margin-left:63.35pt;margin-top:130.15pt;width:217.2pt;height:0;z-index:251683840;visibility:visible;mso-wrap-style:square;mso-wrap-distance-left:9pt;mso-wrap-distance-top:0;mso-wrap-distance-right:9pt;mso-wrap-distance-bottom:0;mso-position-horizontal:absolute;mso-position-horizontal-relative:text;mso-position-vertical:absolute;mso-position-vertical-relative:text" o:gfxdata="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" strokecolor="#4f81bd [3204]" strokeweight="2pt">
+                <v:stroke endarrow="open"/>
+                <v:shadow on="t" opacity="24903f" mv:blur="40000f" origin=",.5" offset="0,20000emu"/>
+              </v:shape>
+            </w:pict>
+          </mc:Fallback>
+        </mc:AlternateContent>
+      </w:r>
       <w:r>
         <w:br w:type="column"/>
       </w:r>
@@ -1082,7 +2273,7 @@
         <mc:AlternateContent>
           <mc:Choice Requires="wpg">
             <w:drawing>
-              <wp:anchor distT="0" distB="0" distL="114300" distR="114300" simplePos="0" relativeHeight="251669504" behindDoc="0" locked="0" layoutInCell="1" allowOverlap="1" wp14:anchorId="5DC3C18B" wp14:editId="3D5CBCD9">
+              <wp:anchor distT="0" distB="0" distL="114300" distR="114300" simplePos="0" relativeHeight="251668480" behindDoc="0" locked="0" layoutInCell="1" allowOverlap="1" wp14:anchorId="5DC3C18B" wp14:editId="2E2B9505">
                 <wp:simplePos x="0" y="0"/>
                 <wp:positionH relativeFrom="column">
                   <wp:posOffset>1149350</wp:posOffset>
@@ -1503,15 +2694,15 @@
           </mc:Choice>
           <mc:Fallback>
             <w:pict>
-              <v:group id="Group 18" o:spid="_x0000_s1031" style="position:absolute;margin-left:90.5pt;margin-top:12.5pt;width:153.85pt;height:171.95pt;z-index:251669504" coordsize="1953895,2183765" o:gfxdata="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">
-                <v:group id="Group 10" o:spid="_x0000_s1032" style="position:absolute;left:344170;width:1264285;height:2183765;rotation:180" coordsize="2414270,3907790" o:gfxdata="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">
-                  <v:line id="Straight Connector 4" o:spid="_x0000_s1033" style="position:absolute;visibility:visible;mso-wrap-style:square" from="635,7620" to="635,2995930" o:connectortype="straight" o:gfxdata="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" strokecolor="black [3040]"/>
-                  <v:line id="Straight Connector 5" o:spid="_x0000_s1034" style="position:absolute;visibility:visible;mso-wrap-style:square" from="0,7620" to="2413635,7620" o:connectortype="straight" o:gfxdata="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" strokecolor="black [3040]"/>
-                  <v:line id="Straight Connector 7" o:spid="_x0000_s1035" style="position:absolute;visibility:visible;mso-wrap-style:square" from="2414270,0" to="2414270,2988310" o:connectortype="straight" o:gfxdata="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" strokecolor="black [3040]"/>
-                  <v:line id="Straight Connector 8" o:spid="_x0000_s1036" style="position:absolute;flip:x;visibility:visible;mso-wrap-style:square" from="635,2988310" to="2414270,3907790" o:connectortype="straight" o:gfxdata="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" strokecolor="black [3040]"/>
-                  <v:line id="Straight Connector 9" o:spid="_x0000_s1037" style="position:absolute;visibility:visible;mso-wrap-style:square" from="635,2988310" to="635,3907790" o:connectortype="straight" o:gfxdata="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" strokecolor="black [3040]"/>
+              <v:group id="Group 18" o:spid="_x0000_s1038" style="position:absolute;margin-left:90.5pt;margin-top:12.5pt;width:153.85pt;height:171.95pt;z-index:251668480" coordsize="1953895,2183765" o:gfxdata="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">
+                <v:group id="Group 10" o:spid="_x0000_s1039" style="position:absolute;left:344170;width:1264285;height:2183765;rotation:180" coordsize="2414270,3907790" o:gfxdata="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">
+                  <v:line id="Straight Connector 4" o:spid="_x0000_s1040" style="position:absolute;visibility:visible;mso-wrap-style:square" from="635,7620" to="635,2995930" o:connectortype="straight" o:gfxdata="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" strokecolor="black [3040]"/>
+                  <v:line id="Straight Connector 5" o:spid="_x0000_s1041" style="position:absolute;visibility:visible;mso-wrap-style:square" from="0,7620" to="2413635,7620" o:connectortype="straight" o:gfxdata="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" strokecolor="black [3040]"/>
+                  <v:line id="Straight Connector 7" o:spid="_x0000_s1042" style="position:absolute;visibility:visible;mso-wrap-style:square" from="2414270,0" to="2414270,2988310" o:connectortype="straight" o:gfxdata="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" strokecolor="black [3040]"/>
+                  <v:line id="Straight Connector 8" o:spid="_x0000_s1043" style="position:absolute;flip:x;visibility:visible;mso-wrap-style:square" from="635,2988310" to="2414270,3907790" o:connectortype="straight" o:gfxdata="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" strokecolor="black [3040]"/>
+                  <v:line id="Straight Connector 9" o:spid="_x0000_s1044" style="position:absolute;visibility:visible;mso-wrap-style:square" from="635,2988310" to="635,3907790" o:connectortype="straight" o:gfxdata="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" strokecolor="black [3040]"/>
                 </v:group>
-                <v:shape id="Text Box 11" o:spid="_x0000_s1038" type="#_x0000_t202" style="position:absolute;top:1149985;width:344805;height:344805;visibility:visible;mso-wrap-style:square;v-text-anchor:top" o:gfxdata="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" filled="f" stroked="f">
+                <v:shape id="Text Box 11" o:spid="_x0000_s1045" type="#_x0000_t202" style="position:absolute;top:1149985;width:344805;height:344805;visibility:visible;mso-wrap-style:square;v-text-anchor:top" o:gfxdata="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" filled="f" stroked="f">
                   <v:textbox>
                     <w:txbxContent>
                       <w:p>
@@ -1522,7 +2713,7 @@
                     </w:txbxContent>
                   </v:textbox>
                 </v:shape>
-                <v:shape id="Text Box 12" o:spid="_x0000_s1039" type="#_x0000_t202" style="position:absolute;left:1609090;top:1149985;width:344805;height:344805;visibility:visible;mso-wrap-style:square;v-text-anchor:top" o:gfxdata="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" filled="f" stroked="f">
+                <v:shape id="Text Box 12" o:spid="_x0000_s1046" type="#_x0000_t202" style="position:absolute;left:1609090;top:1149985;width:344805;height:344805;visibility:visible;mso-wrap-style:square;v-text-anchor:top" o:gfxdata="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" filled="f" stroked="f">
                   <v:textbox>
                     <w:txbxContent>
                       <w:p>
@@ -1533,7 +2724,7 @@
                     </w:txbxContent>
                   </v:textbox>
                 </v:shape>
-                <v:shape id="Text Box 15" o:spid="_x0000_s1040" type="#_x0000_t202" style="position:absolute;left:804545;top:1494155;width:344805;height:344805;visibility:visible;mso-wrap-style:square;v-text-anchor:top" o:gfxdata="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" filled="f" stroked="f">
+                <v:shape id="Text Box 15" o:spid="_x0000_s1047" type="#_x0000_t202" style="position:absolute;left:804545;top:1494155;width:344805;height:344805;visibility:visible;mso-wrap-style:square;v-text-anchor:top" o:gfxdata="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" filled="f" stroked="f">
                   <v:textbox>
                     <w:txbxContent>
                       <w:p>
@@ -1544,8 +2735,8 @@
                     </w:txbxContent>
                   </v:textbox>
                 </v:shape>
-                <v:line id="Straight Connector 16" o:spid="_x0000_s1041" style="position:absolute;visibility:visible;mso-wrap-style:square" from="344805,1839595" to="1607820,1839595" o:connectortype="straight" o:gfxdata="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" filled="t" fillcolor="white [3201]" strokecolor="black [3200]" strokeweight="2pt"/>
-                <v:rect id="Rectangle 17" o:spid="_x0000_s1042" style="position:absolute;left:1493520;top:1839595;width:114935;height:114935;visibility:visible;mso-wrap-style:square;v-text-anchor:middle" o:gfxdata="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" fillcolor="white [3201]" strokecolor="black [3200]" strokeweight="2pt"/>
+                <v:line id="Straight Connector 16" o:spid="_x0000_s1048" style="position:absolute;visibility:visible;mso-wrap-style:square" from="344805,1839595" to="1607820,1839595" o:connectortype="straight" o:gfxdata="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" filled="t" fillcolor="white [3201]" strokecolor="black [3200]" strokeweight="2pt"/>
+                <v:rect id="Rectangle 17" o:spid="_x0000_s1049" style="position:absolute;left:1493520;top:1839595;width:114935;height:114935;visibility:visible;mso-wrap-style:square;v-text-anchor:middle" o:gfxdata="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" fillcolor="white [3201]" strokecolor="black [3200]" strokeweight="2pt"/>
                 <w10:wrap type="through"/>
               </v:group>
             </w:pict>
@@ -2303,7 +3494,7 @@
 </file>
 
 <file path=customXml/itemProps1.xml><?xml version="1.0" encoding="utf-8"?>
-<ds:datastoreItem xmlns:ds="http://schemas.openxmlformats.org/officeDocument/2006/customXml" ds:itemID="{97C66420-FB0E-444E-AE47-C1A5D4A68BD1}">
+<ds:datastoreItem xmlns:ds="http://schemas.openxmlformats.org/officeDocument/2006/customXml" ds:itemID="{CF390A47-D5BC-7F45-BADD-0FD4C5E32A2A}">
   <ds:schemaRefs>
     <ds:schemaRef ds:uri="http://schemas.openxmlformats.org/officeDocument/2006/bibliography"/>
   </ds:schemaRefs>

</xml_diff>